<commit_message>
add sql manager tools
</commit_message>
<xml_diff>
--- a/doc/选型.docx
+++ b/doc/选型.docx
@@ -17,8 +17,13 @@
       <w:r>
         <w:t>页面结构以</w:t>
       </w:r>
-      <w:r>
-        <w:t xml:space="preserve">php </w:t>
+      <w:proofErr w:type="spellStart"/>
+      <w:r>
+        <w:t>php</w:t>
+      </w:r>
+      <w:proofErr w:type="spellEnd"/>
+      <w:r>
+        <w:t xml:space="preserve"> </w:t>
       </w:r>
       <w:r>
         <w:t>或者</w:t>
@@ -35,9 +40,11 @@
       <w:r>
         <w:t>不用</w:t>
       </w:r>
+      <w:proofErr w:type="spellStart"/>
       <w:r>
         <w:t>jsp</w:t>
       </w:r>
+      <w:proofErr w:type="spellEnd"/>
       <w:r>
         <w:t>等</w:t>
       </w:r>
@@ -53,12 +60,14 @@
         </w:rPr>
         <w:t>这样后端实现的代码可以与页面分离，同时，</w:t>
       </w:r>
+      <w:proofErr w:type="spellStart"/>
       <w:r>
         <w:rPr>
           <w:rFonts w:hint="eastAsia"/>
         </w:rPr>
         <w:t>php</w:t>
       </w:r>
+      <w:proofErr w:type="spellEnd"/>
       <w:r>
         <w:rPr>
           <w:rFonts w:hint="eastAsia"/>
@@ -92,9 +101,11 @@
       <w:r>
         <w:t>都以</w:t>
       </w:r>
+      <w:proofErr w:type="spellStart"/>
       <w:r>
         <w:t>ajax</w:t>
       </w:r>
+      <w:proofErr w:type="spellEnd"/>
       <w:r>
         <w:t>请求</w:t>
       </w:r>
@@ -124,8 +135,15 @@
       <w:pPr>
         <w:ind w:firstLine="420"/>
       </w:pPr>
-      <w:r>
-        <w:t xml:space="preserve">jquery, </w:t>
+      <w:proofErr w:type="spellStart"/>
+      <w:proofErr w:type="gramStart"/>
+      <w:r>
+        <w:t>jquery</w:t>
+      </w:r>
+      <w:proofErr w:type="spellEnd"/>
+      <w:proofErr w:type="gramEnd"/>
+      <w:r>
+        <w:t xml:space="preserve">, </w:t>
       </w:r>
     </w:p>
     <w:p>
@@ -203,11 +221,19 @@
       <w:r>
         <w:t xml:space="preserve"> </w:t>
       </w:r>
-      <w:r>
-        <w:rPr>
-          <w:rFonts w:hint="eastAsia"/>
-        </w:rPr>
-        <w:t xml:space="preserve">javascript </w:t>
+      <w:proofErr w:type="spellStart"/>
+      <w:r>
+        <w:rPr>
+          <w:rFonts w:hint="eastAsia"/>
+        </w:rPr>
+        <w:t>javascript</w:t>
+      </w:r>
+      <w:proofErr w:type="spellEnd"/>
+      <w:r>
+        <w:rPr>
+          <w:rFonts w:hint="eastAsia"/>
+        </w:rPr>
+        <w:t xml:space="preserve"> </w:t>
       </w:r>
       <w:r>
         <w:rPr>
@@ -232,41 +258,61 @@
       <w:pPr>
         <w:ind w:firstLine="420"/>
       </w:pPr>
+      <w:proofErr w:type="gramStart"/>
       <w:r>
         <w:t>bootstrap</w:t>
       </w:r>
       <w:r>
         <w:t>(</w:t>
       </w:r>
+      <w:proofErr w:type="gramEnd"/>
+      <w:r>
+        <w:fldChar w:fldCharType="begin"/>
+      </w:r>
+      <w:r>
+        <w:instrText xml:space="preserve"> HYPERLINK "http://www.bootcss.com/" </w:instrText>
+      </w:r>
+      <w:r>
+        <w:fldChar w:fldCharType="separate"/>
+      </w:r>
+      <w:r>
+        <w:rPr>
+          <w:rStyle w:val="a3"/>
+        </w:rPr>
+        <w:t>http://www.bootcss.com/</w:t>
+      </w:r>
+      <w:r>
+        <w:rPr>
+          <w:rStyle w:val="a3"/>
+        </w:rPr>
+        <w:fldChar w:fldCharType="end"/>
+      </w:r>
+      <w:r>
+        <w:t xml:space="preserve"> </w:t>
+      </w:r>
+      <w:r>
+        <w:t>)</w:t>
+      </w:r>
+      <w:r>
+        <w:t xml:space="preserve">, </w:t>
+      </w:r>
+    </w:p>
+    <w:p>
+      <w:pPr>
+        <w:ind w:firstLine="420"/>
+      </w:pPr>
+      <w:proofErr w:type="gramStart"/>
+      <w:r>
+        <w:t>vagrant</w:t>
+      </w:r>
+      <w:proofErr w:type="gramEnd"/>
+      <w:r>
+        <w:t>, virtual box</w:t>
+      </w:r>
+      <w:r>
+        <w:t xml:space="preserve"> (</w:t>
+      </w:r>
       <w:hyperlink r:id="rId7" w:history="1">
-        <w:r>
-          <w:rPr>
-            <w:rStyle w:val="a3"/>
-          </w:rPr>
-          <w:t>http://www.bootcss.com/</w:t>
-        </w:r>
-      </w:hyperlink>
-      <w:r>
-        <w:t xml:space="preserve"> </w:t>
-      </w:r>
-      <w:r>
-        <w:t>)</w:t>
-      </w:r>
-      <w:r>
-        <w:t xml:space="preserve">, </w:t>
-      </w:r>
-    </w:p>
-    <w:p>
-      <w:pPr>
-        <w:ind w:firstLine="420"/>
-      </w:pPr>
-      <w:r>
-        <w:t>vagrant, virtual box</w:t>
-      </w:r>
-      <w:r>
-        <w:t xml:space="preserve"> (</w:t>
-      </w:r>
-      <w:hyperlink r:id="rId8" w:history="1">
         <w:r>
           <w:rPr>
             <w:rStyle w:val="a3"/>
@@ -288,14 +334,30 @@
       <w:r>
         <w:t>自动化构建工具，</w:t>
       </w:r>
-      <w:hyperlink r:id="rId9" w:history="1">
-        <w:r>
-          <w:rPr>
-            <w:rStyle w:val="a3"/>
-          </w:rPr>
-          <w:t>http://www.techug.com/gulp</w:t>
-        </w:r>
-      </w:hyperlink>
+      <w:r>
+        <w:fldChar w:fldCharType="begin"/>
+      </w:r>
+      <w:r>
+        <w:instrText xml:space="preserve"> HYPERLINK "</w:instrText>
+      </w:r>
+      <w:r>
+        <w:instrText xml:space="preserve">http://www.techug.com/gulp" </w:instrText>
+      </w:r>
+      <w:r>
+        <w:fldChar w:fldCharType="separate"/>
+      </w:r>
+      <w:r>
+        <w:rPr>
+          <w:rStyle w:val="a3"/>
+        </w:rPr>
+        <w:t>http://www.techug.com/gulp</w:t>
+      </w:r>
+      <w:r>
+        <w:rPr>
+          <w:rStyle w:val="a3"/>
+        </w:rPr>
+        <w:fldChar w:fldCharType="end"/>
+      </w:r>
       <w:r>
         <w:t xml:space="preserve"> </w:t>
       </w:r>
@@ -363,7 +425,7 @@
       <w:r>
         <w:t>(</w:t>
       </w:r>
-      <w:hyperlink r:id="rId10" w:history="1">
+      <w:hyperlink r:id="rId8" w:history="1">
         <w:r>
           <w:rPr>
             <w:rStyle w:val="a3"/>
@@ -397,10 +459,26 @@
         <w:t>(</w:t>
       </w:r>
       <w:r>
-        <w:t xml:space="preserve">spring mvc , </w:t>
-      </w:r>
-      <w:r>
-        <w:t>spring, mybatis,</w:t>
+        <w:t xml:space="preserve">spring </w:t>
+      </w:r>
+      <w:proofErr w:type="spellStart"/>
+      <w:r>
+        <w:t>mvc</w:t>
+      </w:r>
+      <w:proofErr w:type="spellEnd"/>
+      <w:r>
+        <w:t xml:space="preserve"> , </w:t>
+      </w:r>
+      <w:r>
+        <w:t xml:space="preserve">spring, </w:t>
+      </w:r>
+      <w:proofErr w:type="spellStart"/>
+      <w:r>
+        <w:t>mybatis</w:t>
+      </w:r>
+      <w:proofErr w:type="spellEnd"/>
+      <w:r>
+        <w:t>,</w:t>
       </w:r>
       <w:r>
         <w:t xml:space="preserve"> zookeeper</w:t>
@@ -451,8 +529,13 @@
         <w:t>,</w:t>
       </w:r>
       <w:r>
-        <w:t xml:space="preserve"> jackson</w:t>
-      </w:r>
+        <w:t xml:space="preserve"> </w:t>
+      </w:r>
+      <w:proofErr w:type="spellStart"/>
+      <w:r>
+        <w:t>jackson</w:t>
+      </w:r>
+      <w:proofErr w:type="spellEnd"/>
       <w:r>
         <w:rPr>
           <w:rFonts w:hint="eastAsia"/>
@@ -499,19 +582,21 @@
       <w:pPr>
         <w:ind w:firstLine="420"/>
       </w:pPr>
+      <w:proofErr w:type="spellStart"/>
       <w:r>
         <w:rPr>
           <w:rFonts w:hint="eastAsia"/>
         </w:rPr>
         <w:t>git</w:t>
       </w:r>
+      <w:proofErr w:type="spellEnd"/>
       <w:r>
         <w:t>分支管理</w:t>
       </w:r>
       <w:r>
         <w:t>(</w:t>
       </w:r>
-      <w:hyperlink r:id="rId11" w:history="1">
+      <w:hyperlink r:id="rId9" w:history="1">
         <w:r>
           <w:rPr>
             <w:rStyle w:val="a3"/>
@@ -541,7 +626,7 @@
       <w:r>
         <w:t>(</w:t>
       </w:r>
-      <w:hyperlink r:id="rId12" w:history="1">
+      <w:hyperlink r:id="rId10" w:history="1">
         <w:r>
           <w:rPr>
             <w:rStyle w:val="a3"/>
@@ -594,7 +679,7 @@
       <w:r>
         <w:t>(</w:t>
       </w:r>
-      <w:hyperlink r:id="rId13" w:history="1">
+      <w:hyperlink r:id="rId11" w:history="1">
         <w:r>
           <w:rPr>
             <w:rStyle w:val="a3"/>
@@ -623,7 +708,7 @@
         </w:rPr>
         <w:t>(</w:t>
       </w:r>
-      <w:hyperlink r:id="rId14" w:history="1">
+      <w:hyperlink r:id="rId12" w:history="1">
         <w:r>
           <w:rPr>
             <w:rStyle w:val="a3"/>
@@ -652,356 +737,415 @@
       </w:r>
     </w:p>
     <w:p>
+      <w:pPr>
+        <w:rPr>
+          <w:rFonts w:hint="eastAsia"/>
+        </w:rPr>
+      </w:pPr>
       <w:r>
         <w:tab/>
       </w:r>
       <w:r>
-        <w:t>所有</w:t>
-      </w:r>
-      <w:r>
-        <w:t>controller</w:t>
-      </w:r>
-      <w:r>
-        <w:t>需要给出请求方式，是</w:t>
-      </w:r>
-      <w:r>
-        <w:t>get</w:t>
-      </w:r>
-      <w:r>
-        <w:t>，还是</w:t>
-      </w:r>
-      <w:r>
-        <w:t>post</w:t>
-      </w:r>
-      <w:r>
-        <w:t>，返回对象统一为</w:t>
-      </w:r>
-      <w:r>
-        <w:t>Response</w:t>
-      </w:r>
-    </w:p>
-    <w:p>
-      <w:r>
-        <w:tab/>
-      </w:r>
-      <w:r>
-        <w:t>所有的频率限制条件都在</w:t>
-      </w:r>
-      <w:r>
-        <w:t>filter</w:t>
-      </w:r>
-      <w:r>
-        <w:t>中完成</w:t>
-      </w:r>
-      <w:r>
-        <w:rPr>
-          <w:rFonts w:hint="eastAsia"/>
-        </w:rPr>
-        <w:t>,</w:t>
-      </w:r>
-      <w:r>
-        <w:rPr>
-          <w:rFonts w:hint="eastAsia"/>
-        </w:rPr>
-        <w:t>而不是放入各个方法中</w:t>
-      </w:r>
-    </w:p>
-    <w:p>
-      <w:r>
-        <w:tab/>
-      </w:r>
-      <w:r>
-        <w:t>所有的测试用例都需要放在</w:t>
-      </w:r>
-      <w:r>
-        <w:rPr>
-          <w:rFonts w:hint="eastAsia"/>
-        </w:rPr>
-        <w:t xml:space="preserve"> src</w:t>
-      </w:r>
-      <w:r>
-        <w:t>/test/java</w:t>
-      </w:r>
-      <w:r>
-        <w:t>下</w:t>
-      </w:r>
-      <w:r>
-        <w:t>，不能在</w:t>
-      </w:r>
-      <w:r>
-        <w:t>java</w:t>
-      </w:r>
-      <w:r>
-        <w:t>类中写一个</w:t>
-      </w:r>
-      <w:r>
-        <w:t>main</w:t>
-      </w:r>
-      <w:r>
-        <w:t>方法</w:t>
-      </w:r>
-    </w:p>
-    <w:p>
-      <w:r>
-        <w:tab/>
-      </w:r>
-      <w:r>
-        <w:rPr>
-          <w:rFonts w:hint="eastAsia"/>
-        </w:rPr>
-        <w:t>所有的返回异常信息都需要从</w:t>
-      </w:r>
-      <w:r>
-        <w:rPr>
-          <w:rFonts w:hint="eastAsia"/>
-        </w:rPr>
-        <w:t>resouce</w:t>
-      </w:r>
-      <w:r>
-        <w:t>s.properties</w:t>
-      </w:r>
-      <w:r>
-        <w:t>中</w:t>
-      </w:r>
-      <w:r>
-        <w:t>取，</w:t>
-      </w:r>
-      <w:r>
-        <w:t>统一管理</w:t>
-      </w:r>
-    </w:p>
-    <w:p>
-      <w:pPr>
-        <w:ind w:firstLine="420"/>
-      </w:pPr>
-      <w:r>
-        <w:rPr>
-          <w:rFonts w:hint="eastAsia"/>
-        </w:rPr>
-        <w:lastRenderedPageBreak/>
-        <w:t>分页传参以及后端</w:t>
-      </w:r>
-      <w:r>
-        <w:rPr>
-          <w:rFonts w:hint="eastAsia"/>
-        </w:rPr>
-        <w:t>model</w:t>
-      </w:r>
-      <w:r>
-        <w:rPr>
-          <w:rFonts w:hint="eastAsia"/>
-        </w:rPr>
-        <w:t>统一</w:t>
-      </w:r>
-    </w:p>
-    <w:p>
-      <w:pPr>
-        <w:ind w:firstLine="420"/>
-      </w:pPr>
-      <w:r>
-        <w:t>Thrift</w:t>
-      </w:r>
-      <w:r>
-        <w:t>定义的</w:t>
-      </w:r>
-      <w:r>
-        <w:t>model</w:t>
-      </w:r>
-      <w:r>
-        <w:t>只在</w:t>
-      </w:r>
-      <w:r>
-        <w:t>srvHandler</w:t>
-      </w:r>
-      <w:r>
-        <w:t>类中用，到了处理</w:t>
-      </w:r>
-      <w:r>
-        <w:t>方法</w:t>
-      </w:r>
-      <w:r>
-        <w:t>函数就转换为不需要序列化的</w:t>
-      </w:r>
-      <w:r>
-        <w:t>model</w:t>
-      </w:r>
-      <w:r>
-        <w:t>，以释放相关</w:t>
-      </w:r>
-      <w:r>
-        <w:t>rpc model</w:t>
-      </w:r>
-      <w:r>
-        <w:t xml:space="preserve"> class</w:t>
-      </w:r>
-      <w:r>
-        <w:t>的</w:t>
-      </w:r>
-      <w:r>
-        <w:rPr>
-          <w:rFonts w:hint="eastAsia"/>
-        </w:rPr>
-        <w:t>堆栈内存</w:t>
-      </w:r>
-    </w:p>
-    <w:p>
-      <w:pPr>
-        <w:ind w:firstLine="420"/>
-      </w:pPr>
-      <w:r>
-        <w:t>缓存基类提取</w:t>
-      </w:r>
-      <w:r>
-        <w:t>到</w:t>
-      </w:r>
-      <w:r>
-        <w:t>Icach</w:t>
-      </w:r>
-      <w:r>
-        <w:t>e</w:t>
-      </w:r>
-      <w:r>
-        <w:t>中</w:t>
-      </w:r>
-      <w:r>
-        <w:t>，</w:t>
-      </w:r>
-      <w:r>
-        <w:t>并在无数据</w:t>
-      </w:r>
-      <w:r>
-        <w:t>的时候实现</w:t>
-      </w:r>
-      <w:r>
-        <w:t>callback</w:t>
-      </w:r>
-      <w:r>
-        <w:t>去加载数据</w:t>
-      </w:r>
-      <w:r>
-        <w:t>，不需要每个地方都先从缓存里取然后判断是否为空，然后在反序列化为对象，最后还需序列化并存储这一系列动作</w:t>
-      </w:r>
-    </w:p>
-    <w:p>
-      <w:pPr>
-        <w:ind w:firstLine="420"/>
-      </w:pPr>
-      <w:r>
-        <w:t>Controller</w:t>
-      </w:r>
-      <w:r>
-        <w:t>层获取用户信息，不需要每次</w:t>
-      </w:r>
-      <w:r>
-        <w:t>filter</w:t>
-      </w:r>
-      <w:r>
-        <w:t>都从</w:t>
-      </w:r>
-      <w:r>
-        <w:t>redis</w:t>
-      </w:r>
-      <w:r>
-        <w:t>获取用户信息，并放入</w:t>
-      </w:r>
-      <w:r>
-        <w:t>request</w:t>
-      </w:r>
-      <w:r>
-        <w:t>中，可以在</w:t>
-      </w:r>
-      <w:r>
-        <w:t>controller</w:t>
-      </w:r>
-      <w:r>
-        <w:t>层真正获取的时候才去获取，同时放入</w:t>
-      </w:r>
-      <w:r>
-        <w:t>thread local</w:t>
-      </w:r>
-      <w:r>
-        <w:t>中</w:t>
-      </w:r>
-    </w:p>
-    <w:p>
-      <w:pPr>
-        <w:ind w:firstLine="420"/>
-      </w:pPr>
-      <w:r>
-        <w:t>所有的</w:t>
-      </w:r>
-      <w:r>
-        <w:t>redis key</w:t>
-      </w:r>
-      <w:r>
-        <w:t>变量包括全局锁，前缀需统一放入变量</w:t>
-      </w:r>
-      <w:r>
-        <w:t>文件</w:t>
-      </w:r>
-      <w:r>
-        <w:t>中</w:t>
-      </w:r>
-      <w:r>
-        <w:t>，方便</w:t>
-      </w:r>
-      <w:r>
-        <w:t>key</w:t>
-      </w:r>
-      <w:r>
-        <w:t>维护</w:t>
-      </w:r>
-      <w:r>
-        <w:t>，同时提供相应的</w:t>
-      </w:r>
-      <w:r>
-        <w:t>model</w:t>
-      </w:r>
-      <w:r>
-        <w:t>，包含</w:t>
-      </w:r>
-      <w:r>
-        <w:t>key</w:t>
-      </w:r>
-      <w:r>
-        <w:t>和</w:t>
-      </w:r>
-      <w:r>
-        <w:t>timeout</w:t>
-      </w:r>
-      <w:r>
-        <w:t>参数以及是否持久</w:t>
-      </w:r>
-    </w:p>
-    <w:p/>
-    <w:p>
-      <w:pPr>
-        <w:pStyle w:val="3"/>
-      </w:pPr>
-      <w:r>
-        <w:t>代码审查</w:t>
-      </w:r>
-    </w:p>
-    <w:p>
-      <w:pPr>
-        <w:rPr>
-          <w:rFonts w:hint="eastAsia"/>
-        </w:rPr>
-      </w:pPr>
-      <w:r>
-        <w:tab/>
-      </w:r>
-      <w:r>
-        <w:t>建议每次合并代码之前需负责人审查代码，看是否符合代码规范，同时</w:t>
-      </w:r>
-      <w:r>
-        <w:t>看是否有隐藏的</w:t>
-      </w:r>
-      <w:r>
-        <w:t>bug</w:t>
+        <w:t>数据库改动用</w:t>
+      </w:r>
+      <w:r>
+        <w:t>flyway</w:t>
+      </w:r>
+      <w:r>
+        <w:t>来管理</w:t>
       </w:r>
       <w:bookmarkStart w:id="0" w:name="_GoBack"/>
       <w:bookmarkEnd w:id="0"/>
+    </w:p>
+    <w:p>
+      <w:r>
+        <w:tab/>
+      </w:r>
+      <w:r>
+        <w:t>所有</w:t>
+      </w:r>
+      <w:r>
+        <w:t>controller</w:t>
+      </w:r>
+      <w:r>
+        <w:t>需要给出请求方式，是</w:t>
+      </w:r>
+      <w:r>
+        <w:t>get</w:t>
+      </w:r>
+      <w:r>
+        <w:t>，还是</w:t>
+      </w:r>
+      <w:r>
+        <w:t>post</w:t>
+      </w:r>
+      <w:r>
+        <w:t>，返回对象统一为</w:t>
+      </w:r>
+      <w:r>
+        <w:t>Response</w:t>
+      </w:r>
+    </w:p>
+    <w:p>
+      <w:r>
+        <w:tab/>
+      </w:r>
+      <w:r>
+        <w:t>所有的频率限制条件都在</w:t>
+      </w:r>
+      <w:r>
+        <w:t>filter</w:t>
+      </w:r>
+      <w:r>
+        <w:t>中完成</w:t>
+      </w:r>
+      <w:r>
+        <w:rPr>
+          <w:rFonts w:hint="eastAsia"/>
+        </w:rPr>
+        <w:t>,</w:t>
+      </w:r>
+      <w:r>
+        <w:rPr>
+          <w:rFonts w:hint="eastAsia"/>
+        </w:rPr>
+        <w:t>而不是放入各个方法中</w:t>
+      </w:r>
+    </w:p>
+    <w:p>
+      <w:r>
+        <w:tab/>
+      </w:r>
+      <w:r>
+        <w:t>所有的测试用例都需要放在</w:t>
+      </w:r>
+      <w:r>
+        <w:rPr>
+          <w:rFonts w:hint="eastAsia"/>
+        </w:rPr>
+        <w:t xml:space="preserve"> </w:t>
+      </w:r>
+      <w:proofErr w:type="spellStart"/>
+      <w:r>
+        <w:rPr>
+          <w:rFonts w:hint="eastAsia"/>
+        </w:rPr>
+        <w:t>src</w:t>
+      </w:r>
+      <w:proofErr w:type="spellEnd"/>
+      <w:r>
+        <w:t>/test/java</w:t>
+      </w:r>
+      <w:r>
+        <w:t>下</w:t>
+      </w:r>
+      <w:r>
+        <w:t>，不能在</w:t>
+      </w:r>
+      <w:r>
+        <w:t>java</w:t>
+      </w:r>
+      <w:r>
+        <w:t>类中写一个</w:t>
+      </w:r>
+      <w:r>
+        <w:t>main</w:t>
+      </w:r>
+      <w:r>
+        <w:t>方法</w:t>
+      </w:r>
+    </w:p>
+    <w:p>
+      <w:r>
+        <w:lastRenderedPageBreak/>
+        <w:tab/>
+      </w:r>
+      <w:r>
+        <w:rPr>
+          <w:rFonts w:hint="eastAsia"/>
+        </w:rPr>
+        <w:t>所有的返回异常信息都需要从</w:t>
+      </w:r>
+      <w:proofErr w:type="spellStart"/>
+      <w:r>
+        <w:rPr>
+          <w:rFonts w:hint="eastAsia"/>
+        </w:rPr>
+        <w:t>resouce</w:t>
+      </w:r>
+      <w:r>
+        <w:t>s.properties</w:t>
+      </w:r>
+      <w:proofErr w:type="spellEnd"/>
+      <w:r>
+        <w:t>中</w:t>
+      </w:r>
+      <w:r>
+        <w:t>取，</w:t>
+      </w:r>
+      <w:r>
+        <w:t>统一管理</w:t>
+      </w:r>
+    </w:p>
+    <w:p>
+      <w:pPr>
+        <w:ind w:firstLine="420"/>
+      </w:pPr>
+      <w:r>
+        <w:rPr>
+          <w:rFonts w:hint="eastAsia"/>
+        </w:rPr>
+        <w:t>分</w:t>
+      </w:r>
+      <w:proofErr w:type="gramStart"/>
+      <w:r>
+        <w:rPr>
+          <w:rFonts w:hint="eastAsia"/>
+        </w:rPr>
+        <w:t>页传参以及</w:t>
+      </w:r>
+      <w:proofErr w:type="gramEnd"/>
+      <w:r>
+        <w:rPr>
+          <w:rFonts w:hint="eastAsia"/>
+        </w:rPr>
+        <w:t>后端</w:t>
+      </w:r>
+      <w:r>
+        <w:rPr>
+          <w:rFonts w:hint="eastAsia"/>
+        </w:rPr>
+        <w:t>model</w:t>
+      </w:r>
+      <w:r>
+        <w:rPr>
+          <w:rFonts w:hint="eastAsia"/>
+        </w:rPr>
+        <w:t>统一</w:t>
+      </w:r>
+    </w:p>
+    <w:p>
+      <w:pPr>
+        <w:ind w:firstLine="420"/>
+      </w:pPr>
+      <w:r>
+        <w:t>Thrift</w:t>
+      </w:r>
+      <w:r>
+        <w:t>定义的</w:t>
+      </w:r>
+      <w:r>
+        <w:t>model</w:t>
+      </w:r>
+      <w:r>
+        <w:t>只在</w:t>
+      </w:r>
+      <w:proofErr w:type="spellStart"/>
+      <w:r>
+        <w:t>srvHandler</w:t>
+      </w:r>
+      <w:proofErr w:type="spellEnd"/>
+      <w:r>
+        <w:t>类中用，到了处理</w:t>
+      </w:r>
+      <w:r>
+        <w:t>方法</w:t>
+      </w:r>
+      <w:r>
+        <w:t>函数就转换为不需要序列化的</w:t>
+      </w:r>
+      <w:r>
+        <w:t>model</w:t>
+      </w:r>
+      <w:r>
+        <w:t>，以释放相关</w:t>
+      </w:r>
+      <w:proofErr w:type="spellStart"/>
+      <w:r>
+        <w:t>rpc</w:t>
+      </w:r>
+      <w:proofErr w:type="spellEnd"/>
+      <w:r>
+        <w:t xml:space="preserve"> model</w:t>
+      </w:r>
+      <w:r>
+        <w:t xml:space="preserve"> class</w:t>
+      </w:r>
+      <w:r>
+        <w:t>的</w:t>
+      </w:r>
+      <w:r>
+        <w:rPr>
+          <w:rFonts w:hint="eastAsia"/>
+        </w:rPr>
+        <w:t>堆栈内存</w:t>
+      </w:r>
+    </w:p>
+    <w:p>
+      <w:pPr>
+        <w:ind w:firstLine="420"/>
+      </w:pPr>
+      <w:r>
+        <w:t>缓存</w:t>
+      </w:r>
+      <w:proofErr w:type="gramStart"/>
+      <w:r>
+        <w:t>基类提取</w:t>
+      </w:r>
+      <w:proofErr w:type="gramEnd"/>
+      <w:r>
+        <w:t>到</w:t>
+      </w:r>
+      <w:proofErr w:type="spellStart"/>
+      <w:r>
+        <w:t>Icach</w:t>
+      </w:r>
+      <w:r>
+        <w:t>e</w:t>
+      </w:r>
+      <w:proofErr w:type="spellEnd"/>
+      <w:r>
+        <w:t>中</w:t>
+      </w:r>
+      <w:r>
+        <w:t>，</w:t>
+      </w:r>
+      <w:r>
+        <w:t>并在无数据</w:t>
+      </w:r>
+      <w:r>
+        <w:t>的时候实现</w:t>
+      </w:r>
+      <w:r>
+        <w:t>callback</w:t>
+      </w:r>
+      <w:r>
+        <w:t>去加载数据</w:t>
+      </w:r>
+      <w:r>
+        <w:t>，不需要每个地方都先从缓存里取然后判断是否为空，然后在反序列化为对象，最后还需序列化并存储这一系列动作</w:t>
+      </w:r>
+    </w:p>
+    <w:p>
+      <w:pPr>
+        <w:ind w:firstLine="420"/>
+      </w:pPr>
+      <w:r>
+        <w:t>Controller</w:t>
+      </w:r>
+      <w:r>
+        <w:t>层获取用户信息，不需要每次</w:t>
+      </w:r>
+      <w:r>
+        <w:t>filter</w:t>
+      </w:r>
+      <w:r>
+        <w:t>都从</w:t>
+      </w:r>
+      <w:r>
+        <w:t>redis</w:t>
+      </w:r>
+      <w:r>
+        <w:t>获取用户信息，并放入</w:t>
+      </w:r>
+      <w:r>
+        <w:t>request</w:t>
+      </w:r>
+      <w:r>
+        <w:t>中，可以在</w:t>
+      </w:r>
+      <w:r>
+        <w:t>controller</w:t>
+      </w:r>
+      <w:proofErr w:type="gramStart"/>
+      <w:r>
+        <w:t>层真正</w:t>
+      </w:r>
+      <w:proofErr w:type="gramEnd"/>
+      <w:r>
+        <w:t>获取的时候才去获取，同时放入</w:t>
+      </w:r>
+      <w:r>
+        <w:t>thread local</w:t>
+      </w:r>
+      <w:r>
+        <w:t>中</w:t>
+      </w:r>
+    </w:p>
+    <w:p>
+      <w:pPr>
+        <w:ind w:firstLine="420"/>
+      </w:pPr>
+      <w:r>
+        <w:t>所有的</w:t>
+      </w:r>
+      <w:r>
+        <w:t>redis key</w:t>
+      </w:r>
+      <w:r>
+        <w:t>变量包括全局锁，前缀需统一放入变量</w:t>
+      </w:r>
+      <w:r>
+        <w:t>文件</w:t>
+      </w:r>
+      <w:r>
+        <w:t>中</w:t>
+      </w:r>
+      <w:r>
+        <w:t>，方便</w:t>
+      </w:r>
+      <w:r>
+        <w:t>key</w:t>
+      </w:r>
+      <w:r>
+        <w:t>维护</w:t>
+      </w:r>
+      <w:r>
+        <w:t>，同时提供相应的</w:t>
+      </w:r>
+      <w:r>
+        <w:t>model</w:t>
+      </w:r>
+      <w:r>
+        <w:t>，包含</w:t>
+      </w:r>
+      <w:r>
+        <w:t>key</w:t>
+      </w:r>
+      <w:r>
+        <w:t>和</w:t>
+      </w:r>
+      <w:r>
+        <w:t>timeout</w:t>
+      </w:r>
+      <w:r>
+        <w:t>参数以及是否持久</w:t>
+      </w:r>
+    </w:p>
+    <w:p/>
+    <w:p>
+      <w:pPr>
+        <w:pStyle w:val="3"/>
+      </w:pPr>
+      <w:r>
+        <w:t>代码审查</w:t>
+      </w:r>
+    </w:p>
+    <w:p>
+      <w:r>
+        <w:tab/>
+      </w:r>
+      <w:r>
+        <w:t>建议每次合并代码之前需负责人审查代码，看是否符合代码规范，同时</w:t>
+      </w:r>
+      <w:r>
+        <w:t>看是否有隐藏的</w:t>
+      </w:r>
+      <w:proofErr w:type="gramStart"/>
+      <w:r>
+        <w:t>bug</w:t>
+      </w:r>
+      <w:proofErr w:type="gramEnd"/>
     </w:p>
     <w:sectPr>
       <w:pgSz w:w="11906" w:h="16838"/>

</xml_diff>